<commit_message>
APAN addition, small mods
</commit_message>
<xml_diff>
--- a/docs/Aishwarya_cv.docx
+++ b/docs/Aishwarya_cv.docx
@@ -2396,6 +2396,27 @@
       <w:r>
         <w:rPr>
           <w:rFonts w:cs="Book Antiqua"/>
+          <w:sz w:val="24"/>
+        </w:rPr>
+        <w:t>Zhou</w:t>
+      </w:r>
+      <w:r>
+        <w:rPr>
+          <w:rFonts w:cs="Book Antiqua"/>
+          <w:sz w:val="24"/>
+        </w:rPr>
+        <w:t xml:space="preserve"> W.</w:t>
+      </w:r>
+      <w:r>
+        <w:rPr>
+          <w:rFonts w:cs="Book Antiqua"/>
+          <w:sz w:val="24"/>
+        </w:rPr>
+        <w:t xml:space="preserve">, </w:t>
+      </w:r>
+      <w:r>
+        <w:rPr>
+          <w:rFonts w:cs="Book Antiqua"/>
           <w:b/>
           <w:sz w:val="24"/>
         </w:rPr>
@@ -2403,19 +2424,17 @@
       </w:r>
       <w:r>
         <w:rPr>
-          <w:rFonts w:cs="Arial"/>
-          <w:color w:val="222222"/>
+          <w:rFonts w:cs="Book Antiqua"/>
           <w:sz w:val="24"/>
         </w:rPr>
         <w:t>,</w:t>
       </w:r>
       <w:r>
         <w:rPr>
-          <w:rFonts w:cs="Arial"/>
-          <w:color w:val="222222"/>
-          <w:sz w:val="24"/>
-        </w:rPr>
-        <w:t xml:space="preserve"> Choi H. </w:t>
+          <w:rFonts w:cs="Book Antiqua"/>
+          <w:sz w:val="24"/>
+        </w:rPr>
+        <w:t xml:space="preserve"> Chung S., Schneider D., </w:t>
       </w:r>
       <w:r>
         <w:rPr>
@@ -2431,7 +2450,31 @@
           <w:color w:val="222222"/>
           <w:sz w:val="24"/>
         </w:rPr>
-        <w:t>On the Architectural Biases of the Canonical Cortical Microcircuit.</w:t>
+        <w:t>Motor-sensory Experience</w:t>
+      </w:r>
+      <w:r>
+        <w:rPr>
+          <w:rFonts w:cs="Arial"/>
+          <w:color w:val="222222"/>
+          <w:sz w:val="24"/>
+        </w:rPr>
+        <w:t xml:space="preserve"> </w:t>
+      </w:r>
+      <w:r>
+        <w:rPr>
+          <w:rFonts w:cs="Arial"/>
+          <w:color w:val="222222"/>
+          <w:sz w:val="24"/>
+        </w:rPr>
+        <w:t>Reshapes Neural Manifolds in Auditory Cortex to Reflect Acoustic Expectations</w:t>
+      </w:r>
+      <w:r>
+        <w:rPr>
+          <w:rFonts w:cs="Arial"/>
+          <w:color w:val="222222"/>
+          <w:sz w:val="24"/>
+        </w:rPr>
+        <w:t>.</w:t>
       </w:r>
       <w:r>
         <w:rPr>
@@ -2443,49 +2486,43 @@
       </w:r>
       <w:r>
         <w:rPr>
-          <w:rFonts w:cs="Book Antiqua"/>
+          <w:rFonts w:cs="Arial"/>
+          <w:color w:val="222222"/>
           <w:sz w:val="24"/>
         </w:rPr>
         <w:t xml:space="preserve"> </w:t>
       </w:r>
       <w:r>
         <w:rPr>
-          <w:rFonts w:cs="Book Antiqua"/>
-          <w:color w:val="2E74B5" w:themeColor="accent1" w:themeShade="BF"/>
-          <w:sz w:val="24"/>
-        </w:rPr>
-        <w:t>(Talk, Top 3.2% of submissions)</w:t>
-      </w:r>
-      <w:r>
-        <w:rPr>
-          <w:rFonts w:cs="Book Antiqua"/>
-          <w:sz w:val="24"/>
-        </w:rPr>
-        <w:t>,</w:t>
-      </w:r>
-      <w:r>
-        <w:rPr>
-          <w:rFonts w:cs="Arial"/>
-          <w:color w:val="222222"/>
-          <w:sz w:val="24"/>
-        </w:rPr>
-        <w:t xml:space="preserve"> C</w:t>
-      </w:r>
-      <w:r>
-        <w:rPr>
-          <w:rFonts w:cs="Arial"/>
-          <w:color w:val="222222"/>
-          <w:sz w:val="24"/>
-        </w:rPr>
-        <w:t>OSYNE</w:t>
-      </w:r>
-      <w:r>
-        <w:rPr>
-          <w:rFonts w:cs="Arial"/>
-          <w:color w:val="222222"/>
-          <w:sz w:val="24"/>
-        </w:rPr>
-        <w:t xml:space="preserve"> 2023.</w:t>
+          <w:rFonts w:cs="Arial"/>
+          <w:color w:val="222222"/>
+          <w:sz w:val="24"/>
+        </w:rPr>
+        <w:t>Advances and Perspectives in Auditory Neuroscience</w:t>
+      </w:r>
+      <w:r>
+        <w:rPr>
+          <w:rFonts w:cs="Arial"/>
+          <w:color w:val="222222"/>
+          <w:sz w:val="24"/>
+        </w:rPr>
+        <w:t xml:space="preserve"> 2023</w:t>
+      </w:r>
+      <w:r>
+        <w:rPr>
+          <w:rFonts w:cs="Arial"/>
+          <w:color w:val="222222"/>
+          <w:sz w:val="24"/>
+        </w:rPr>
+        <w:t xml:space="preserve"> (Submitted)</w:t>
+      </w:r>
+      <w:r>
+        <w:rPr>
+          <w:rFonts w:cs="Arial"/>
+          <w:color w:val="222222"/>
+          <w:sz w:val="24"/>
+        </w:rPr>
+        <w:t>.</w:t>
       </w:r>
     </w:p>
     <w:p>
@@ -2511,6 +2548,114 @@
       </w:r>
       <w:r>
         <w:rPr>
+          <w:rFonts w:cs="Arial"/>
+          <w:color w:val="222222"/>
+          <w:sz w:val="24"/>
+        </w:rPr>
+        <w:t>,</w:t>
+      </w:r>
+      <w:r>
+        <w:rPr>
+          <w:rFonts w:cs="Arial"/>
+          <w:color w:val="222222"/>
+          <w:sz w:val="24"/>
+        </w:rPr>
+        <w:t xml:space="preserve"> Choi H. </w:t>
+      </w:r>
+      <w:r>
+        <w:rPr>
+          <w:rFonts w:cs="Arial"/>
+          <w:color w:val="222222"/>
+          <w:sz w:val="24"/>
+        </w:rPr>
+        <w:t>"</w:t>
+      </w:r>
+      <w:r>
+        <w:rPr>
+          <w:rFonts w:cs="Arial"/>
+          <w:color w:val="222222"/>
+          <w:sz w:val="24"/>
+        </w:rPr>
+        <w:t>On the Architectural Biases of the Canonical Cortical Microcircuit.</w:t>
+      </w:r>
+      <w:r>
+        <w:rPr>
+          <w:rFonts w:cs="Arial"/>
+          <w:color w:val="222222"/>
+          <w:sz w:val="24"/>
+        </w:rPr>
+        <w:t>"</w:t>
+      </w:r>
+      <w:r>
+        <w:rPr>
+          <w:rFonts w:cs="Book Antiqua"/>
+          <w:sz w:val="24"/>
+        </w:rPr>
+        <w:t xml:space="preserve"> </w:t>
+      </w:r>
+      <w:r>
+        <w:rPr>
+          <w:rFonts w:cs="Book Antiqua"/>
+          <w:color w:val="2E74B5" w:themeColor="accent1" w:themeShade="BF"/>
+          <w:sz w:val="24"/>
+        </w:rPr>
+        <w:t>(Talk, Top 3.2% of submissions)</w:t>
+      </w:r>
+      <w:r>
+        <w:rPr>
+          <w:rFonts w:cs="Book Antiqua"/>
+          <w:sz w:val="24"/>
+        </w:rPr>
+        <w:t>,</w:t>
+      </w:r>
+      <w:r>
+        <w:rPr>
+          <w:rFonts w:cs="Arial"/>
+          <w:color w:val="222222"/>
+          <w:sz w:val="24"/>
+        </w:rPr>
+        <w:t xml:space="preserve"> C</w:t>
+      </w:r>
+      <w:r>
+        <w:rPr>
+          <w:rFonts w:cs="Arial"/>
+          <w:color w:val="222222"/>
+          <w:sz w:val="24"/>
+        </w:rPr>
+        <w:t>OSYNE</w:t>
+      </w:r>
+      <w:r>
+        <w:rPr>
+          <w:rFonts w:cs="Arial"/>
+          <w:color w:val="222222"/>
+          <w:sz w:val="24"/>
+        </w:rPr>
+        <w:t xml:space="preserve"> 2023.</w:t>
+      </w:r>
+    </w:p>
+    <w:p>
+      <w:pPr>
+        <w:pStyle w:val="BodyText"/>
+        <w:numPr>
+          <w:ilvl w:val="0"/>
+          <w:numId w:val="15"/>
+        </w:numPr>
+        <w:rPr>
+          <w:rFonts w:cs="Book Antiqua"/>
+          <w:b/>
+          <w:sz w:val="24"/>
+        </w:rPr>
+      </w:pPr>
+      <w:r>
+        <w:rPr>
+          <w:rFonts w:cs="Book Antiqua"/>
+          <w:b/>
+          <w:sz w:val="24"/>
+        </w:rPr>
+        <w:t>Balwani A.</w:t>
+      </w:r>
+      <w:r>
+        <w:rPr>
           <w:rFonts w:cs="Book Antiqua"/>
           <w:sz w:val="24"/>
         </w:rPr>
@@ -3166,8 +3311,9 @@
       </w:pPr>
       <w:r>
         <w:rPr>
-          <w:rFonts w:cs="Book Antiqua"/>
-          <w:b/>
+          <w:rFonts w:cs="Arial"/>
+          <w:b/>
+          <w:color w:val="222222"/>
           <w:sz w:val="24"/>
         </w:rPr>
         <w:t>Balwani A.</w:t>
@@ -3186,60 +3332,7 @@
           <w:color w:val="222222"/>
           <w:sz w:val="24"/>
         </w:rPr>
-        <w:t xml:space="preserve"> </w:t>
-      </w:r>
-      <w:proofErr w:type="spellStart"/>
-      <w:r>
-        <w:rPr>
-          <w:rFonts w:cs="Arial"/>
-          <w:color w:val="222222"/>
-          <w:sz w:val="24"/>
-        </w:rPr>
-        <w:t>Krzyston</w:t>
-      </w:r>
-      <w:proofErr w:type="spellEnd"/>
-      <w:r>
-        <w:rPr>
-          <w:rFonts w:cs="Arial"/>
-          <w:color w:val="222222"/>
-          <w:sz w:val="24"/>
-        </w:rPr>
-        <w:t xml:space="preserve"> J.</w:t>
-      </w:r>
-      <w:r>
-        <w:rPr>
-          <w:rFonts w:cs="Arial"/>
-          <w:bCs/>
-          <w:color w:val="222222"/>
-          <w:sz w:val="24"/>
-        </w:rPr>
-        <w:t>, A</w:t>
-      </w:r>
-      <w:r>
-        <w:rPr>
-          <w:rFonts w:cs="Arial"/>
-          <w:bCs/>
-          <w:color w:val="222222"/>
-          <w:sz w:val="24"/>
-        </w:rPr>
-        <w:t>marnath C</w:t>
-      </w:r>
-      <w:r>
-        <w:rPr>
-          <w:rFonts w:cs="Arial"/>
-          <w:bCs/>
-          <w:color w:val="222222"/>
-          <w:sz w:val="24"/>
-        </w:rPr>
-        <w:t>.</w:t>
-      </w:r>
-      <w:r>
-        <w:rPr>
-          <w:rFonts w:cs="Arial"/>
-          <w:color w:val="222222"/>
-          <w:sz w:val="24"/>
-        </w:rPr>
-        <w:t xml:space="preserve"> </w:t>
+        <w:t xml:space="preserve"> Cho S., Choi H. </w:t>
       </w:r>
       <w:r>
         <w:rPr>
@@ -3255,63 +3348,7 @@
           <w:color w:val="222222"/>
           <w:sz w:val="24"/>
         </w:rPr>
-        <w:t xml:space="preserve">A Hole in One: </w:t>
-      </w:r>
-      <w:r>
-        <w:rPr>
-          <w:rFonts w:cs="Arial"/>
-          <w:color w:val="222222"/>
-          <w:sz w:val="24"/>
-        </w:rPr>
-        <w:t>Topological</w:t>
-      </w:r>
-      <w:r>
-        <w:rPr>
-          <w:rFonts w:cs="Arial"/>
-          <w:color w:val="222222"/>
-          <w:sz w:val="24"/>
-        </w:rPr>
-        <w:t>ly</w:t>
-      </w:r>
-      <w:r>
-        <w:rPr>
-          <w:rFonts w:cs="Arial"/>
-          <w:color w:val="222222"/>
-          <w:sz w:val="24"/>
-        </w:rPr>
-        <w:t xml:space="preserve"> </w:t>
-      </w:r>
-      <w:r>
-        <w:rPr>
-          <w:rFonts w:cs="Arial"/>
-          <w:color w:val="222222"/>
-          <w:sz w:val="24"/>
-        </w:rPr>
-        <w:t>Motivated</w:t>
-      </w:r>
-      <w:r>
-        <w:rPr>
-          <w:rFonts w:cs="Arial"/>
-          <w:color w:val="222222"/>
-          <w:sz w:val="24"/>
-        </w:rPr>
-        <w:t xml:space="preserve"> </w:t>
-      </w:r>
-      <w:r>
-        <w:rPr>
-          <w:rFonts w:cs="Arial"/>
-          <w:color w:val="222222"/>
-          <w:sz w:val="24"/>
-        </w:rPr>
-        <w:t xml:space="preserve">Deep </w:t>
-      </w:r>
-      <w:r>
-        <w:rPr>
-          <w:rFonts w:cs="Arial"/>
-          <w:color w:val="222222"/>
-          <w:sz w:val="24"/>
-        </w:rPr>
-        <w:t>Neural Network Pruning and Retraining.</w:t>
+        <w:t>On the Architectural Biases of the Canonical Cortical Microcircuit.</w:t>
       </w:r>
       <w:r>
         <w:rPr>
@@ -3337,9 +3374,8 @@
       </w:pPr>
       <w:r>
         <w:rPr>
-          <w:rFonts w:cs="Arial"/>
-          <w:b/>
-          <w:color w:val="222222"/>
+          <w:rFonts w:cs="Book Antiqua"/>
+          <w:b/>
           <w:sz w:val="24"/>
         </w:rPr>
         <w:t>Balwani A.</w:t>
@@ -3360,13 +3396,58 @@
         </w:rPr>
         <w:t xml:space="preserve"> </w:t>
       </w:r>
-      <w:r>
-        <w:rPr>
-          <w:rFonts w:cs="Arial"/>
-          <w:color w:val="222222"/>
-          <w:sz w:val="24"/>
-        </w:rPr>
-        <w:t xml:space="preserve">Cho S., Choi H. </w:t>
+      <w:proofErr w:type="spellStart"/>
+      <w:r>
+        <w:rPr>
+          <w:rFonts w:cs="Arial"/>
+          <w:color w:val="222222"/>
+          <w:sz w:val="24"/>
+        </w:rPr>
+        <w:t>Krzyston</w:t>
+      </w:r>
+      <w:proofErr w:type="spellEnd"/>
+      <w:r>
+        <w:rPr>
+          <w:rFonts w:cs="Arial"/>
+          <w:color w:val="222222"/>
+          <w:sz w:val="24"/>
+        </w:rPr>
+        <w:t xml:space="preserve"> J.</w:t>
+      </w:r>
+      <w:r>
+        <w:rPr>
+          <w:rFonts w:cs="Arial"/>
+          <w:bCs/>
+          <w:color w:val="222222"/>
+          <w:sz w:val="24"/>
+        </w:rPr>
+        <w:t>, A</w:t>
+      </w:r>
+      <w:r>
+        <w:rPr>
+          <w:rFonts w:cs="Arial"/>
+          <w:bCs/>
+          <w:color w:val="222222"/>
+          <w:sz w:val="24"/>
+        </w:rPr>
+        <w:t>marnath C</w:t>
+      </w:r>
+      <w:r>
+        <w:rPr>
+          <w:rFonts w:cs="Arial"/>
+          <w:bCs/>
+          <w:color w:val="222222"/>
+          <w:sz w:val="24"/>
+        </w:rPr>
+        <w:t>.</w:t>
+      </w:r>
+      <w:r>
+        <w:rPr>
+          <w:rFonts w:cs="Arial"/>
+          <w:color w:val="222222"/>
+          <w:sz w:val="24"/>
+        </w:rPr>
+        <w:t xml:space="preserve"> </w:t>
       </w:r>
       <w:r>
         <w:rPr>
@@ -3382,15 +3463,63 @@
           <w:color w:val="222222"/>
           <w:sz w:val="24"/>
         </w:rPr>
-        <w:t>On the Architectural Biases of the Canonical Cortical Microcircuit</w:t>
-      </w:r>
-      <w:r>
-        <w:rPr>
-          <w:rFonts w:cs="Arial"/>
-          <w:color w:val="222222"/>
-          <w:sz w:val="24"/>
-        </w:rPr>
-        <w:t>.</w:t>
+        <w:t xml:space="preserve">A Hole in One: </w:t>
+      </w:r>
+      <w:r>
+        <w:rPr>
+          <w:rFonts w:cs="Arial"/>
+          <w:color w:val="222222"/>
+          <w:sz w:val="24"/>
+        </w:rPr>
+        <w:t>Topological</w:t>
+      </w:r>
+      <w:r>
+        <w:rPr>
+          <w:rFonts w:cs="Arial"/>
+          <w:color w:val="222222"/>
+          <w:sz w:val="24"/>
+        </w:rPr>
+        <w:t>ly</w:t>
+      </w:r>
+      <w:r>
+        <w:rPr>
+          <w:rFonts w:cs="Arial"/>
+          <w:color w:val="222222"/>
+          <w:sz w:val="24"/>
+        </w:rPr>
+        <w:t xml:space="preserve"> </w:t>
+      </w:r>
+      <w:r>
+        <w:rPr>
+          <w:rFonts w:cs="Arial"/>
+          <w:color w:val="222222"/>
+          <w:sz w:val="24"/>
+        </w:rPr>
+        <w:t>Motivated</w:t>
+      </w:r>
+      <w:r>
+        <w:rPr>
+          <w:rFonts w:cs="Arial"/>
+          <w:color w:val="222222"/>
+          <w:sz w:val="24"/>
+        </w:rPr>
+        <w:t xml:space="preserve"> </w:t>
+      </w:r>
+      <w:r>
+        <w:rPr>
+          <w:rFonts w:cs="Arial"/>
+          <w:color w:val="222222"/>
+          <w:sz w:val="24"/>
+        </w:rPr>
+        <w:t xml:space="preserve">Deep </w:t>
+      </w:r>
+      <w:r>
+        <w:rPr>
+          <w:rFonts w:cs="Arial"/>
+          <w:color w:val="222222"/>
+          <w:sz w:val="24"/>
+        </w:rPr>
+        <w:t>Neural Network Pruning and Retraining.</w:t>
       </w:r>
       <w:r>
         <w:rPr>
@@ -3495,14 +3624,28 @@
           <w:rFonts w:cs="Book Antiqua"/>
           <w:sz w:val="24"/>
         </w:rPr>
-        <w:t xml:space="preserve">Studying the </w:t>
-      </w:r>
-      <w:r>
-        <w:rPr>
-          <w:rFonts w:cs="Book Antiqua"/>
-          <w:sz w:val="24"/>
-        </w:rPr>
-        <w:t>potential for using predictive coding-based training approaches and local learning rules to avoid misgeneralization in RL agents.</w:t>
+        <w:t>W</w:t>
+      </w:r>
+      <w:r>
+        <w:rPr>
+          <w:rFonts w:cs="Book Antiqua"/>
+          <w:sz w:val="24"/>
+        </w:rPr>
+        <w:t>ork</w:t>
+      </w:r>
+      <w:r>
+        <w:rPr>
+          <w:rFonts w:cs="Book Antiqua"/>
+          <w:sz w:val="24"/>
+        </w:rPr>
+        <w:t>ed</w:t>
+      </w:r>
+      <w:r>
+        <w:rPr>
+          <w:rFonts w:cs="Book Antiqua"/>
+          <w:sz w:val="24"/>
+        </w:rPr>
+        <w:t xml:space="preserve"> towards scoping out and developing a mathematical framework leveraging the geometry of the learnt representations with respect to a task to detect and potentially address AI misalignment.</w:t>
       </w:r>
     </w:p>
     <w:p>
@@ -3522,7 +3665,28 @@
           <w:rFonts w:cs="Book Antiqua"/>
           <w:sz w:val="24"/>
         </w:rPr>
-        <w:t>More broadly, working towards scoping out and developing a mathematical framework leveraging the geometry of the learnt representations with respect to a task to detect and potentially address AI misalignment.</w:t>
+        <w:t>Stud</w:t>
+      </w:r>
+      <w:r>
+        <w:rPr>
+          <w:rFonts w:cs="Book Antiqua"/>
+          <w:sz w:val="24"/>
+        </w:rPr>
+        <w:t>ied</w:t>
+      </w:r>
+      <w:r>
+        <w:rPr>
+          <w:rFonts w:cs="Book Antiqua"/>
+          <w:sz w:val="24"/>
+        </w:rPr>
+        <w:t xml:space="preserve"> the </w:t>
+      </w:r>
+      <w:r>
+        <w:rPr>
+          <w:rFonts w:cs="Book Antiqua"/>
+          <w:sz w:val="24"/>
+        </w:rPr>
+        <w:t>potential for using predictive coding-based training approaches and local learning rules to avoid misgeneralization in deep learning systems.</w:t>
       </w:r>
     </w:p>
     <w:p>
@@ -3699,6 +3863,7 @@
           <w:rFonts w:cs="Book Antiqua"/>
           <w:sz w:val="24"/>
         </w:rPr>
+        <w:lastRenderedPageBreak/>
         <w:t xml:space="preserve">Both theoretically and empirically showed that the learning rule largely updates weights in the same direction as </w:t>
       </w:r>
       <w:r>
@@ -3782,15 +3947,7 @@
           <w:rFonts w:cs="Book Antiqua"/>
           <w:sz w:val="24"/>
         </w:rPr>
-        <w:t xml:space="preserve">generated insightful low-dimensional visualizations of their neuronal trajectories, quantified disentanglement </w:t>
-      </w:r>
-      <w:r>
-        <w:rPr>
-          <w:rFonts w:cs="Book Antiqua"/>
-          <w:sz w:val="24"/>
-        </w:rPr>
-        <w:lastRenderedPageBreak/>
-        <w:t xml:space="preserve">between neuronal trajectories and task-relevant separating hyperplanes, </w:t>
+        <w:t xml:space="preserve">generated insightful low-dimensional visualizations of their neuronal trajectories, quantified disentanglement between neuronal trajectories and task-relevant separating hyperplanes, </w:t>
       </w:r>
       <w:r>
         <w:rPr>
@@ -4551,15 +4708,6 @@
           <w:szCs w:val="24"/>
         </w:rPr>
       </w:pPr>
-      <w:r>
-        <w:rPr>
-          <w:rFonts w:ascii="Book Antiqua" w:eastAsia="Times New Roman" w:hAnsi="Book Antiqua" w:cs="Book Antiqua"/>
-          <w:b/>
-          <w:sz w:val="24"/>
-          <w:szCs w:val="24"/>
-        </w:rPr>
-        <w:br/>
-      </w:r>
     </w:p>
     <w:p>
       <w:pPr>
@@ -4836,6 +4984,36 @@
           <w:sz w:val="24"/>
         </w:rPr>
       </w:pPr>
+    </w:p>
+    <w:p>
+      <w:pPr>
+        <w:tabs>
+          <w:tab w:val="right" w:pos="10800"/>
+        </w:tabs>
+        <w:spacing w:after="0" w:line="240" w:lineRule="auto"/>
+        <w:jc w:val="both"/>
+        <w:rPr>
+          <w:rFonts w:ascii="Book Antiqua" w:hAnsi="Book Antiqua" w:cs="Book Antiqua"/>
+          <w:b/>
+          <w:sz w:val="24"/>
+        </w:rPr>
+      </w:pPr>
+    </w:p>
+    <w:p>
+      <w:pPr>
+        <w:tabs>
+          <w:tab w:val="right" w:pos="10800"/>
+        </w:tabs>
+        <w:spacing w:after="0" w:line="240" w:lineRule="auto"/>
+        <w:jc w:val="both"/>
+        <w:rPr>
+          <w:rFonts w:ascii="Book Antiqua" w:hAnsi="Book Antiqua" w:cs="Book Antiqua"/>
+          <w:b/>
+          <w:sz w:val="24"/>
+        </w:rPr>
+      </w:pPr>
+      <w:bookmarkStart w:id="0" w:name="_GoBack"/>
+      <w:bookmarkEnd w:id="0"/>
       <w:r>
         <w:rPr>
           <w:rFonts w:ascii="Book Antiqua" w:hAnsi="Book Antiqua" w:cs="Book Antiqua"/>
@@ -4962,8 +5140,6 @@
           <w:sz w:val="24"/>
         </w:rPr>
       </w:pPr>
-      <w:bookmarkStart w:id="0" w:name="_GoBack"/>
-      <w:bookmarkEnd w:id="0"/>
     </w:p>
     <w:p>
       <w:pPr>
@@ -5571,8 +5747,13 @@
     <w:p>
       <w:pPr>
         <w:pStyle w:val="BodyText"/>
-        <w:ind w:left="720"/>
-        <w:rPr>
+        <w:numPr>
+          <w:ilvl w:val="0"/>
+          <w:numId w:val="23"/>
+        </w:numPr>
+        <w:rPr>
+          <w:rFonts w:cs="Book Antiqua"/>
+          <w:b/>
           <w:sz w:val="24"/>
         </w:rPr>
       </w:pPr>
@@ -7095,6 +7276,119 @@
     </w:lvl>
   </w:abstractNum>
   <w:abstractNum w:abstractNumId="9" w15:restartNumberingAfterBreak="0">
+    <w:nsid w:val="5D183059"/>
+    <w:multiLevelType w:val="hybridMultilevel"/>
+    <w:tmpl w:val="3D2C235E"/>
+    <w:lvl w:ilvl="0" w:tplc="04090005">
+      <w:start w:val="1"/>
+      <w:numFmt w:val="bullet"/>
+      <w:lvlText w:val=""/>
+      <w:lvlJc w:val="left"/>
+      <w:pPr>
+        <w:ind w:left="720" w:hanging="360"/>
+      </w:pPr>
+      <w:rPr>
+        <w:rFonts w:ascii="Wingdings" w:hAnsi="Wingdings" w:hint="default"/>
+      </w:rPr>
+    </w:lvl>
+    <w:lvl w:ilvl="1" w:tplc="04090003" w:tentative="1">
+      <w:start w:val="1"/>
+      <w:numFmt w:val="bullet"/>
+      <w:lvlText w:val="o"/>
+      <w:lvlJc w:val="left"/>
+      <w:pPr>
+        <w:ind w:left="1440" w:hanging="360"/>
+      </w:pPr>
+      <w:rPr>
+        <w:rFonts w:ascii="Courier New" w:hAnsi="Courier New" w:cs="Courier New" w:hint="default"/>
+      </w:rPr>
+    </w:lvl>
+    <w:lvl w:ilvl="2" w:tplc="04090005" w:tentative="1">
+      <w:start w:val="1"/>
+      <w:numFmt w:val="bullet"/>
+      <w:lvlText w:val=""/>
+      <w:lvlJc w:val="left"/>
+      <w:pPr>
+        <w:ind w:left="2160" w:hanging="360"/>
+      </w:pPr>
+      <w:rPr>
+        <w:rFonts w:ascii="Wingdings" w:hAnsi="Wingdings" w:hint="default"/>
+      </w:rPr>
+    </w:lvl>
+    <w:lvl w:ilvl="3" w:tplc="04090001" w:tentative="1">
+      <w:start w:val="1"/>
+      <w:numFmt w:val="bullet"/>
+      <w:lvlText w:val=""/>
+      <w:lvlJc w:val="left"/>
+      <w:pPr>
+        <w:ind w:left="2880" w:hanging="360"/>
+      </w:pPr>
+      <w:rPr>
+        <w:rFonts w:ascii="Symbol" w:hAnsi="Symbol" w:hint="default"/>
+      </w:rPr>
+    </w:lvl>
+    <w:lvl w:ilvl="4" w:tplc="04090003" w:tentative="1">
+      <w:start w:val="1"/>
+      <w:numFmt w:val="bullet"/>
+      <w:lvlText w:val="o"/>
+      <w:lvlJc w:val="left"/>
+      <w:pPr>
+        <w:ind w:left="3600" w:hanging="360"/>
+      </w:pPr>
+      <w:rPr>
+        <w:rFonts w:ascii="Courier New" w:hAnsi="Courier New" w:cs="Courier New" w:hint="default"/>
+      </w:rPr>
+    </w:lvl>
+    <w:lvl w:ilvl="5" w:tplc="04090005" w:tentative="1">
+      <w:start w:val="1"/>
+      <w:numFmt w:val="bullet"/>
+      <w:lvlText w:val=""/>
+      <w:lvlJc w:val="left"/>
+      <w:pPr>
+        <w:ind w:left="4320" w:hanging="360"/>
+      </w:pPr>
+      <w:rPr>
+        <w:rFonts w:ascii="Wingdings" w:hAnsi="Wingdings" w:hint="default"/>
+      </w:rPr>
+    </w:lvl>
+    <w:lvl w:ilvl="6" w:tplc="04090001" w:tentative="1">
+      <w:start w:val="1"/>
+      <w:numFmt w:val="bullet"/>
+      <w:lvlText w:val=""/>
+      <w:lvlJc w:val="left"/>
+      <w:pPr>
+        <w:ind w:left="5040" w:hanging="360"/>
+      </w:pPr>
+      <w:rPr>
+        <w:rFonts w:ascii="Symbol" w:hAnsi="Symbol" w:hint="default"/>
+      </w:rPr>
+    </w:lvl>
+    <w:lvl w:ilvl="7" w:tplc="04090003" w:tentative="1">
+      <w:start w:val="1"/>
+      <w:numFmt w:val="bullet"/>
+      <w:lvlText w:val="o"/>
+      <w:lvlJc w:val="left"/>
+      <w:pPr>
+        <w:ind w:left="5760" w:hanging="360"/>
+      </w:pPr>
+      <w:rPr>
+        <w:rFonts w:ascii="Courier New" w:hAnsi="Courier New" w:cs="Courier New" w:hint="default"/>
+      </w:rPr>
+    </w:lvl>
+    <w:lvl w:ilvl="8" w:tplc="04090005" w:tentative="1">
+      <w:start w:val="1"/>
+      <w:numFmt w:val="bullet"/>
+      <w:lvlText w:val=""/>
+      <w:lvlJc w:val="left"/>
+      <w:pPr>
+        <w:ind w:left="6480" w:hanging="360"/>
+      </w:pPr>
+      <w:rPr>
+        <w:rFonts w:ascii="Wingdings" w:hAnsi="Wingdings" w:hint="default"/>
+      </w:rPr>
+    </w:lvl>
+  </w:abstractNum>
+  <w:abstractNum w:abstractNumId="10" w15:restartNumberingAfterBreak="0">
     <w:nsid w:val="5E6A632D"/>
     <w:multiLevelType w:val="hybridMultilevel"/>
     <w:tmpl w:val="CB5AF208"/>
@@ -7207,7 +7501,7 @@
       </w:rPr>
     </w:lvl>
   </w:abstractNum>
-  <w:abstractNum w:abstractNumId="10" w15:restartNumberingAfterBreak="0">
+  <w:abstractNum w:abstractNumId="11" w15:restartNumberingAfterBreak="0">
     <w:nsid w:val="637F428A"/>
     <w:multiLevelType w:val="hybridMultilevel"/>
     <w:tmpl w:val="C0CAB972"/>
@@ -7320,7 +7614,7 @@
       </w:rPr>
     </w:lvl>
   </w:abstractNum>
-  <w:abstractNum w:abstractNumId="11" w15:restartNumberingAfterBreak="0">
+  <w:abstractNum w:abstractNumId="12" w15:restartNumberingAfterBreak="0">
     <w:nsid w:val="66C97A33"/>
     <w:multiLevelType w:val="hybridMultilevel"/>
     <w:tmpl w:val="2A0C758C"/>
@@ -7435,7 +7729,7 @@
       </w:rPr>
     </w:lvl>
   </w:abstractNum>
-  <w:abstractNum w:abstractNumId="12" w15:restartNumberingAfterBreak="0">
+  <w:abstractNum w:abstractNumId="13" w15:restartNumberingAfterBreak="0">
     <w:nsid w:val="66D24114"/>
     <w:multiLevelType w:val="hybridMultilevel"/>
     <w:tmpl w:val="B066B5D8"/>
@@ -7548,7 +7842,7 @@
       </w:rPr>
     </w:lvl>
   </w:abstractNum>
-  <w:abstractNum w:abstractNumId="13" w15:restartNumberingAfterBreak="0">
+  <w:abstractNum w:abstractNumId="14" w15:restartNumberingAfterBreak="0">
     <w:nsid w:val="676F481D"/>
     <w:multiLevelType w:val="hybridMultilevel"/>
     <w:tmpl w:val="9EB03A9C"/>
@@ -7661,7 +7955,7 @@
       </w:rPr>
     </w:lvl>
   </w:abstractNum>
-  <w:abstractNum w:abstractNumId="14" w15:restartNumberingAfterBreak="0">
+  <w:abstractNum w:abstractNumId="15" w15:restartNumberingAfterBreak="0">
     <w:nsid w:val="69C15B80"/>
     <w:multiLevelType w:val="hybridMultilevel"/>
     <w:tmpl w:val="8EC0DDA4"/>
@@ -7773,7 +8067,7 @@
       </w:rPr>
     </w:lvl>
   </w:abstractNum>
-  <w:abstractNum w:abstractNumId="15" w15:restartNumberingAfterBreak="0">
+  <w:abstractNum w:abstractNumId="16" w15:restartNumberingAfterBreak="0">
     <w:nsid w:val="6C1A66E4"/>
     <w:multiLevelType w:val="hybridMultilevel"/>
     <w:tmpl w:val="A0A09084"/>
@@ -7892,22 +8186,22 @@
     <w:abstractNumId w:val="3"/>
   </w:num>
   <w:num w:numId="3">
-    <w:abstractNumId w:val="13"/>
+    <w:abstractNumId w:val="14"/>
   </w:num>
   <w:num w:numId="4">
     <w:abstractNumId w:val="2"/>
   </w:num>
   <w:num w:numId="5">
+    <w:abstractNumId w:val="11"/>
+  </w:num>
+  <w:num w:numId="6">
     <w:abstractNumId w:val="10"/>
   </w:num>
-  <w:num w:numId="6">
-    <w:abstractNumId w:val="9"/>
-  </w:num>
   <w:num w:numId="7">
-    <w:abstractNumId w:val="12"/>
+    <w:abstractNumId w:val="13"/>
   </w:num>
   <w:num w:numId="8">
-    <w:abstractNumId w:val="11"/>
+    <w:abstractNumId w:val="12"/>
   </w:num>
   <w:num w:numId="9">
     <w:abstractNumId w:val="1"/>
@@ -7919,16 +8213,16 @@
     <w:abstractNumId w:val="7"/>
   </w:num>
   <w:num w:numId="12">
-    <w:abstractNumId w:val="9"/>
+    <w:abstractNumId w:val="10"/>
   </w:num>
   <w:num w:numId="13">
-    <w:abstractNumId w:val="12"/>
+    <w:abstractNumId w:val="13"/>
   </w:num>
   <w:num w:numId="14">
     <w:abstractNumId w:val="4"/>
   </w:num>
   <w:num w:numId="15">
-    <w:abstractNumId w:val="11"/>
+    <w:abstractNumId w:val="12"/>
   </w:num>
   <w:num w:numId="16">
     <w:abstractNumId w:val="2"/>
@@ -7940,7 +8234,7 @@
     <w:abstractNumId w:val="6"/>
   </w:num>
   <w:num w:numId="19">
-    <w:abstractNumId w:val="14"/>
+    <w:abstractNumId w:val="15"/>
   </w:num>
   <w:num w:numId="20">
     <w:abstractNumId w:val="8"/>
@@ -7949,7 +8243,10 @@
     <w:abstractNumId w:val="0"/>
   </w:num>
   <w:num w:numId="22">
-    <w:abstractNumId w:val="15"/>
+    <w:abstractNumId w:val="16"/>
+  </w:num>
+  <w:num w:numId="23">
+    <w:abstractNumId w:val="9"/>
   </w:num>
 </w:numbering>
 </file>

</xml_diff>

<commit_message>
Skills, poster award addition
</commit_message>
<xml_diff>
--- a/docs/Aishwarya_cv.docx
+++ b/docs/Aishwarya_cv.docx
@@ -687,7 +687,23 @@
           <w:iCs/>
           <w:sz w:val="24"/>
         </w:rPr>
-        <w:t xml:space="preserve">visual behaviour </w:t>
+        <w:t xml:space="preserve">visual </w:t>
+      </w:r>
+      <w:proofErr w:type="spellStart"/>
+      <w:r>
+        <w:rPr>
+          <w:iCs/>
+          <w:sz w:val="24"/>
+        </w:rPr>
+        <w:t>behaviour</w:t>
+      </w:r>
+      <w:proofErr w:type="spellEnd"/>
+      <w:r>
+        <w:rPr>
+          <w:iCs/>
+          <w:sz w:val="24"/>
+        </w:rPr>
+        <w:t xml:space="preserve"> </w:t>
       </w:r>
       <w:r>
         <w:rPr>
@@ -951,47 +967,355 @@
     <w:p>
       <w:pPr>
         <w:pStyle w:val="BodyText"/>
-        <w:ind w:left="720"/>
-        <w:rPr>
-          <w:rFonts w:cs="Book Antiqua"/>
-          <w:sz w:val="24"/>
-        </w:rPr>
-      </w:pPr>
-    </w:p>
-    <w:p>
-      <w:pPr>
-        <w:pStyle w:val="BodyText"/>
-        <w:ind w:left="720"/>
-        <w:rPr>
-          <w:rFonts w:cs="Book Antiqua"/>
-          <w:sz w:val="24"/>
-        </w:rPr>
-      </w:pPr>
-    </w:p>
-    <w:p>
-      <w:pPr>
-        <w:pStyle w:val="BodyText"/>
-        <w:ind w:left="720"/>
-        <w:rPr>
-          <w:rFonts w:cs="Book Antiqua"/>
-          <w:sz w:val="24"/>
-        </w:rPr>
-      </w:pPr>
-    </w:p>
-    <w:p>
-      <w:pPr>
-        <w:pStyle w:val="BodyText"/>
-        <w:ind w:left="720"/>
-        <w:rPr>
-          <w:rFonts w:cs="Book Antiqua"/>
-          <w:sz w:val="24"/>
-        </w:rPr>
-      </w:pPr>
-    </w:p>
-    <w:p>
-      <w:pPr>
-        <w:pStyle w:val="BodyText"/>
-        <w:ind w:left="720"/>
+        <w:rPr>
+          <w:iCs/>
+          <w:sz w:val="24"/>
+        </w:rPr>
+      </w:pPr>
+    </w:p>
+    <w:p>
+      <w:pPr>
+        <w:pStyle w:val="Heading1"/>
+        <w:jc w:val="both"/>
+        <w:rPr>
+          <w:color w:val="44546A" w:themeColor="text2"/>
+          <w:sz w:val="28"/>
+        </w:rPr>
+      </w:pPr>
+      <w:r>
+        <w:rPr>
+          <w:color w:val="44546A" w:themeColor="text2"/>
+          <w:sz w:val="28"/>
+        </w:rPr>
+        <w:t>Skills</w:t>
+      </w:r>
+    </w:p>
+    <w:p>
+      <w:pPr>
+        <w:pStyle w:val="BodyText"/>
+        <w:rPr>
+          <w:b/>
+          <w:bCs/>
+          <w:iCs/>
+          <w:sz w:val="24"/>
+        </w:rPr>
+      </w:pPr>
+    </w:p>
+    <w:p>
+      <w:pPr>
+        <w:pStyle w:val="BodyText"/>
+        <w:rPr>
+          <w:b/>
+          <w:bCs/>
+          <w:iCs/>
+          <w:sz w:val="24"/>
+        </w:rPr>
+      </w:pPr>
+      <w:r>
+        <w:rPr>
+          <w:b/>
+          <w:bCs/>
+          <w:iCs/>
+          <w:sz w:val="24"/>
+        </w:rPr>
+        <w:lastRenderedPageBreak/>
+        <w:t>Machine Learning &amp; AI</w:t>
+      </w:r>
+    </w:p>
+    <w:p>
+      <w:pPr>
+        <w:pStyle w:val="BodyText"/>
+        <w:numPr>
+          <w:ilvl w:val="0"/>
+          <w:numId w:val="12"/>
+        </w:numPr>
+        <w:rPr>
+          <w:iCs/>
+          <w:sz w:val="24"/>
+        </w:rPr>
+      </w:pPr>
+      <w:r>
+        <w:rPr>
+          <w:iCs/>
+          <w:sz w:val="24"/>
+        </w:rPr>
+        <w:t>Deep Learning (</w:t>
+      </w:r>
+      <w:r>
+        <w:rPr>
+          <w:iCs/>
+          <w:sz w:val="24"/>
+        </w:rPr>
+        <w:t xml:space="preserve">FCNs, </w:t>
+      </w:r>
+      <w:r>
+        <w:rPr>
+          <w:iCs/>
+          <w:sz w:val="24"/>
+        </w:rPr>
+        <w:t xml:space="preserve">RNNs, CNNs, Transformers), Neural Network Pruning, Representation Learning, </w:t>
+      </w:r>
+      <w:r>
+        <w:rPr>
+          <w:iCs/>
+          <w:sz w:val="24"/>
+        </w:rPr>
+        <w:t xml:space="preserve">Fine-Tuning, </w:t>
+      </w:r>
+      <w:r>
+        <w:rPr>
+          <w:iCs/>
+          <w:sz w:val="24"/>
+        </w:rPr>
+        <w:t>Transfer Learning, Multi-task Learning, Unsupervised Learning</w:t>
+      </w:r>
+    </w:p>
+    <w:p>
+      <w:pPr>
+        <w:pStyle w:val="BodyText"/>
+        <w:rPr>
+          <w:iCs/>
+          <w:sz w:val="24"/>
+        </w:rPr>
+      </w:pPr>
+      <w:r>
+        <w:rPr>
+          <w:b/>
+          <w:bCs/>
+          <w:iCs/>
+          <w:sz w:val="24"/>
+        </w:rPr>
+        <w:br/>
+      </w:r>
+      <w:r>
+        <w:rPr>
+          <w:b/>
+          <w:bCs/>
+          <w:iCs/>
+          <w:sz w:val="24"/>
+        </w:rPr>
+        <w:t>Applied Mathematics</w:t>
+      </w:r>
+      <w:r>
+        <w:rPr>
+          <w:iCs/>
+          <w:sz w:val="24"/>
+        </w:rPr>
+        <w:t xml:space="preserve"> </w:t>
+      </w:r>
+    </w:p>
+    <w:p>
+      <w:pPr>
+        <w:pStyle w:val="BodyText"/>
+        <w:numPr>
+          <w:ilvl w:val="0"/>
+          <w:numId w:val="25"/>
+        </w:numPr>
+        <w:rPr>
+          <w:rFonts w:cs="Book Antiqua"/>
+          <w:sz w:val="24"/>
+        </w:rPr>
+      </w:pPr>
+      <w:r>
+        <w:rPr>
+          <w:iCs/>
+          <w:sz w:val="24"/>
+        </w:rPr>
+        <w:t xml:space="preserve">Linear Algebra, </w:t>
+      </w:r>
+      <w:r>
+        <w:rPr>
+          <w:iCs/>
+          <w:sz w:val="24"/>
+        </w:rPr>
+        <w:t xml:space="preserve">Convex </w:t>
+      </w:r>
+      <w:r>
+        <w:rPr>
+          <w:iCs/>
+          <w:sz w:val="24"/>
+        </w:rPr>
+        <w:t>Optimization, Topological Data Analysis, High-dimensional Geometry</w:t>
+      </w:r>
+      <w:r>
+        <w:rPr>
+          <w:iCs/>
+          <w:sz w:val="24"/>
+        </w:rPr>
+        <w:t>, Low-Dimensional Approximations</w:t>
+      </w:r>
+      <w:r>
+        <w:rPr>
+          <w:iCs/>
+          <w:sz w:val="24"/>
+        </w:rPr>
+        <w:t>, Signal Processing</w:t>
+      </w:r>
+    </w:p>
+    <w:p>
+      <w:pPr>
+        <w:pStyle w:val="BodyText"/>
+        <w:rPr>
+          <w:iCs/>
+          <w:sz w:val="24"/>
+        </w:rPr>
+      </w:pPr>
+    </w:p>
+    <w:p>
+      <w:pPr>
+        <w:pStyle w:val="BodyText"/>
+        <w:rPr>
+          <w:iCs/>
+          <w:sz w:val="24"/>
+        </w:rPr>
+      </w:pPr>
+      <w:r>
+        <w:rPr>
+          <w:b/>
+          <w:bCs/>
+          <w:iCs/>
+          <w:sz w:val="24"/>
+        </w:rPr>
+        <w:t>Computational Neuroscience</w:t>
+      </w:r>
+    </w:p>
+    <w:p>
+      <w:pPr>
+        <w:pStyle w:val="BodyText"/>
+        <w:numPr>
+          <w:ilvl w:val="0"/>
+          <w:numId w:val="25"/>
+        </w:numPr>
+        <w:rPr>
+          <w:iCs/>
+          <w:sz w:val="24"/>
+        </w:rPr>
+      </w:pPr>
+      <w:r>
+        <w:rPr>
+          <w:iCs/>
+          <w:sz w:val="24"/>
+        </w:rPr>
+        <w:t>Predictive Coding</w:t>
+      </w:r>
+      <w:r>
+        <w:rPr>
+          <w:iCs/>
+          <w:sz w:val="24"/>
+        </w:rPr>
+        <w:t xml:space="preserve">, </w:t>
+      </w:r>
+      <w:r>
+        <w:rPr>
+          <w:iCs/>
+          <w:sz w:val="24"/>
+        </w:rPr>
+        <w:t>Biologically-constrained Neural Networks, Population Dynamics, Synaptic Plasticity</w:t>
+      </w:r>
+      <w:r>
+        <w:rPr>
+          <w:iCs/>
+          <w:sz w:val="24"/>
+        </w:rPr>
+        <w:t xml:space="preserve">, </w:t>
+      </w:r>
+      <w:r>
+        <w:rPr>
+          <w:iCs/>
+          <w:sz w:val="24"/>
+        </w:rPr>
+        <w:t>Neural Coding</w:t>
+      </w:r>
+    </w:p>
+    <w:p>
+      <w:pPr>
+        <w:pStyle w:val="BodyText"/>
+        <w:rPr>
+          <w:b/>
+          <w:bCs/>
+          <w:iCs/>
+          <w:sz w:val="24"/>
+        </w:rPr>
+      </w:pPr>
+    </w:p>
+    <w:p>
+      <w:pPr>
+        <w:pStyle w:val="BodyText"/>
+        <w:rPr>
+          <w:iCs/>
+          <w:sz w:val="24"/>
+        </w:rPr>
+      </w:pPr>
+      <w:r>
+        <w:rPr>
+          <w:b/>
+          <w:bCs/>
+          <w:iCs/>
+          <w:sz w:val="24"/>
+        </w:rPr>
+        <w:t>Programming &amp; Tools</w:t>
+      </w:r>
+    </w:p>
+    <w:p>
+      <w:pPr>
+        <w:pStyle w:val="BodyText"/>
+        <w:numPr>
+          <w:ilvl w:val="0"/>
+          <w:numId w:val="25"/>
+        </w:numPr>
+        <w:rPr>
+          <w:iCs/>
+          <w:sz w:val="24"/>
+        </w:rPr>
+      </w:pPr>
+      <w:r>
+        <w:rPr>
+          <w:iCs/>
+          <w:sz w:val="24"/>
+        </w:rPr>
+        <w:t>Python</w:t>
+      </w:r>
+      <w:r>
+        <w:rPr>
+          <w:iCs/>
+          <w:sz w:val="24"/>
+        </w:rPr>
+        <w:t xml:space="preserve">, </w:t>
+      </w:r>
+      <w:proofErr w:type="spellStart"/>
+      <w:r>
+        <w:rPr>
+          <w:iCs/>
+          <w:sz w:val="24"/>
+        </w:rPr>
+        <w:t>PyTorch</w:t>
+      </w:r>
+      <w:proofErr w:type="spellEnd"/>
+      <w:r>
+        <w:rPr>
+          <w:iCs/>
+          <w:sz w:val="24"/>
+        </w:rPr>
+        <w:t>,</w:t>
+      </w:r>
+      <w:r>
+        <w:rPr>
+          <w:iCs/>
+          <w:sz w:val="24"/>
+        </w:rPr>
+        <w:t xml:space="preserve"> Scikit-Learn,</w:t>
+      </w:r>
+      <w:r>
+        <w:rPr>
+          <w:iCs/>
+          <w:sz w:val="24"/>
+        </w:rPr>
+        <w:t xml:space="preserve"> MATLAB, Git, LaTeX, Data Visualization, Statistical Analysis</w:t>
+      </w:r>
+    </w:p>
+    <w:p>
+      <w:pPr>
+        <w:pStyle w:val="BodyText"/>
         <w:rPr>
           <w:rFonts w:cs="Book Antiqua"/>
           <w:sz w:val="24"/>
@@ -1605,7 +1929,25 @@
           <w:color w:val="222222"/>
           <w:sz w:val="24"/>
         </w:rPr>
-        <w:t xml:space="preserve">Liu, R., Subakan, C., </w:t>
+        <w:t xml:space="preserve">Liu, R., </w:t>
+      </w:r>
+      <w:proofErr w:type="spellStart"/>
+      <w:r>
+        <w:rPr>
+          <w:rFonts w:cs="Arial"/>
+          <w:color w:val="222222"/>
+          <w:sz w:val="24"/>
+        </w:rPr>
+        <w:t>Subakan</w:t>
+      </w:r>
+      <w:proofErr w:type="spellEnd"/>
+      <w:r>
+        <w:rPr>
+          <w:rFonts w:cs="Arial"/>
+          <w:color w:val="222222"/>
+          <w:sz w:val="24"/>
+        </w:rPr>
+        <w:t xml:space="preserve">, C., </w:t>
       </w:r>
       <w:r>
         <w:rPr>
@@ -1623,7 +1965,25 @@
           <w:color w:val="222222"/>
           <w:sz w:val="24"/>
         </w:rPr>
-        <w:t>, Whitesell, J., Harris, J., Koyejo, S., &amp; Dyer, E. "A generative modeling approach for interpreting population-level variability in brain structure."</w:t>
+        <w:t xml:space="preserve">, Whitesell, J., Harris, J., </w:t>
+      </w:r>
+      <w:proofErr w:type="spellStart"/>
+      <w:r>
+        <w:rPr>
+          <w:rFonts w:cs="Arial"/>
+          <w:color w:val="222222"/>
+          <w:sz w:val="24"/>
+        </w:rPr>
+        <w:t>Koyejo</w:t>
+      </w:r>
+      <w:proofErr w:type="spellEnd"/>
+      <w:r>
+        <w:rPr>
+          <w:rFonts w:cs="Arial"/>
+          <w:color w:val="222222"/>
+          <w:sz w:val="24"/>
+        </w:rPr>
+        <w:t>, S., &amp; Dyer, E. "A generative modeling approach for interpreting population-level variability in brain structure."</w:t>
       </w:r>
       <w:r>
         <w:rPr>
@@ -2118,6 +2478,7 @@
         </w:rPr>
         <w:t xml:space="preserve"> </w:t>
       </w:r>
+      <w:proofErr w:type="spellStart"/>
       <w:r>
         <w:rPr>
           <w:rFonts w:cs="Arial"/>
@@ -2126,7 +2487,18 @@
           <w:color w:val="222222"/>
           <w:sz w:val="24"/>
         </w:rPr>
-        <w:t>PloS one</w:t>
+        <w:t>PloS</w:t>
+      </w:r>
+      <w:proofErr w:type="spellEnd"/>
+      <w:r>
+        <w:rPr>
+          <w:rFonts w:cs="Arial"/>
+          <w:i/>
+          <w:iCs/>
+          <w:color w:val="222222"/>
+          <w:sz w:val="24"/>
+        </w:rPr>
+        <w:t xml:space="preserve"> one</w:t>
       </w:r>
       <w:r>
         <w:rPr>
@@ -2266,6 +2638,7 @@
         </w:rPr>
         <w:t xml:space="preserve"> </w:t>
       </w:r>
+      <w:proofErr w:type="spellStart"/>
       <w:r>
         <w:rPr>
           <w:rFonts w:cs="Arial"/>
@@ -2276,6 +2649,7 @@
         </w:rPr>
         <w:t>bioRxiv</w:t>
       </w:r>
+      <w:proofErr w:type="spellEnd"/>
       <w:r>
         <w:rPr>
           <w:rFonts w:cs="Arial"/>
@@ -2397,6 +2771,7 @@
         </w:rPr>
         <w:t xml:space="preserve"> </w:t>
       </w:r>
+      <w:proofErr w:type="spellStart"/>
       <w:r>
         <w:rPr>
           <w:rFonts w:cs="Arial"/>
@@ -2407,6 +2782,7 @@
         </w:rPr>
         <w:t>bioRxiv</w:t>
       </w:r>
+      <w:proofErr w:type="spellEnd"/>
       <w:r>
         <w:rPr>
           <w:rFonts w:cs="Arial"/>
@@ -2564,6 +2940,7 @@
         </w:rPr>
         <w:t>Brain’s Microarchitecture and Organization." </w:t>
       </w:r>
+      <w:proofErr w:type="spellStart"/>
       <w:r>
         <w:rPr>
           <w:rFonts w:cs="Arial"/>
@@ -2574,6 +2951,7 @@
         </w:rPr>
         <w:t>bioRxiv</w:t>
       </w:r>
+      <w:proofErr w:type="spellEnd"/>
       <w:r>
         <w:rPr>
           <w:rFonts w:cs="Arial"/>
@@ -2611,6 +2989,7 @@
           <w:color w:val="222222"/>
           <w:sz w:val="24"/>
         </w:rPr>
+        <w:lastRenderedPageBreak/>
         <w:t xml:space="preserve">Amarnath C., </w:t>
       </w:r>
       <w:r>
@@ -2703,6 +3082,7 @@
         </w:rPr>
         <w:t xml:space="preserve">ks" </w:t>
       </w:r>
+      <w:proofErr w:type="spellStart"/>
       <w:r>
         <w:rPr>
           <w:rFonts w:cs="Arial"/>
@@ -2713,6 +3093,7 @@
         </w:rPr>
         <w:t>arXiv</w:t>
       </w:r>
+      <w:proofErr w:type="spellEnd"/>
       <w:r>
         <w:rPr>
           <w:rFonts w:cs="Arial"/>
@@ -3005,7 +3386,6 @@
           <w:b/>
           <w:sz w:val="24"/>
         </w:rPr>
-        <w:lastRenderedPageBreak/>
         <w:t>Balwani A.</w:t>
       </w:r>
       <w:r>
@@ -3592,6 +3972,7 @@
         </w:rPr>
         <w:t xml:space="preserve"> (Poster), </w:t>
       </w:r>
+      <w:proofErr w:type="spellStart"/>
       <w:r>
         <w:rPr>
           <w:rFonts w:cs="Book Antiqua"/>
@@ -3599,7 +3980,17 @@
           <w:iCs/>
           <w:sz w:val="24"/>
         </w:rPr>
-        <w:t>BioImage Informatics</w:t>
+        <w:t>BioImage</w:t>
+      </w:r>
+      <w:proofErr w:type="spellEnd"/>
+      <w:r>
+        <w:rPr>
+          <w:rFonts w:cs="Book Antiqua"/>
+          <w:i/>
+          <w:iCs/>
+          <w:sz w:val="24"/>
+        </w:rPr>
+        <w:t xml:space="preserve"> Informatics</w:t>
       </w:r>
       <w:r>
         <w:rPr>
@@ -3755,6 +4146,7 @@
         </w:rPr>
         <w:t xml:space="preserve"> (Poster), </w:t>
       </w:r>
+      <w:proofErr w:type="spellStart"/>
       <w:r>
         <w:rPr>
           <w:rFonts w:cs="Book Antiqua"/>
@@ -3762,7 +4154,17 @@
           <w:iCs/>
           <w:sz w:val="24"/>
         </w:rPr>
-        <w:t>BioImage Informatics</w:t>
+        <w:t>BioImage</w:t>
+      </w:r>
+      <w:proofErr w:type="spellEnd"/>
+      <w:r>
+        <w:rPr>
+          <w:rFonts w:cs="Book Antiqua"/>
+          <w:i/>
+          <w:iCs/>
+          <w:sz w:val="24"/>
+        </w:rPr>
+        <w:t xml:space="preserve"> Informatics</w:t>
       </w:r>
       <w:r>
         <w:rPr>
@@ -4250,6 +4652,7 @@
           <w:b/>
           <w:sz w:val="24"/>
         </w:rPr>
+        <w:lastRenderedPageBreak/>
         <w:t>Summer Research Associate</w:t>
       </w:r>
       <w:r>
@@ -4319,7 +4722,23 @@
           <w:rFonts w:cs="Book Antiqua"/>
           <w:sz w:val="24"/>
         </w:rPr>
-        <w:t xml:space="preserve"> (Supervisor: Dr. SueYeon Chung)</w:t>
+        <w:t xml:space="preserve"> (Supervisor: Dr. </w:t>
+      </w:r>
+      <w:proofErr w:type="spellStart"/>
+      <w:r>
+        <w:rPr>
+          <w:rFonts w:cs="Book Antiqua"/>
+          <w:sz w:val="24"/>
+        </w:rPr>
+        <w:t>SueYeon</w:t>
+      </w:r>
+      <w:proofErr w:type="spellEnd"/>
+      <w:r>
+        <w:rPr>
+          <w:rFonts w:cs="Book Antiqua"/>
+          <w:sz w:val="24"/>
+        </w:rPr>
+        <w:t xml:space="preserve"> Chung)</w:t>
       </w:r>
     </w:p>
     <w:p>
@@ -4463,15 +4882,7 @@
           <w:rFonts w:cs="Book Antiqua"/>
           <w:sz w:val="24"/>
         </w:rPr>
-        <w:t xml:space="preserve">generated insightful low-dimensional visualizations of their neuronal trajectories, quantified disentanglement </w:t>
-      </w:r>
-      <w:r>
-        <w:rPr>
-          <w:rFonts w:cs="Book Antiqua"/>
-          <w:sz w:val="24"/>
-        </w:rPr>
-        <w:lastRenderedPageBreak/>
-        <w:t xml:space="preserve">between neuronal trajectories and task-relevant separating hyperplanes, </w:t>
+        <w:t xml:space="preserve">generated insightful low-dimensional visualizations of their neuronal trajectories, quantified disentanglement between neuronal trajectories and task-relevant separating hyperplanes, </w:t>
       </w:r>
       <w:r>
         <w:rPr>
@@ -4494,42 +4905,6 @@
         </w:rPr>
         <w:t>.</w:t>
       </w:r>
-    </w:p>
-    <w:p>
-      <w:pPr>
-        <w:pStyle w:val="BodyText"/>
-        <w:rPr>
-          <w:rFonts w:cs="Book Antiqua"/>
-          <w:sz w:val="24"/>
-        </w:rPr>
-      </w:pPr>
-    </w:p>
-    <w:p>
-      <w:pPr>
-        <w:pStyle w:val="BodyText"/>
-        <w:rPr>
-          <w:rFonts w:cs="Book Antiqua"/>
-          <w:sz w:val="24"/>
-        </w:rPr>
-      </w:pPr>
-    </w:p>
-    <w:p>
-      <w:pPr>
-        <w:pStyle w:val="BodyText"/>
-        <w:rPr>
-          <w:rFonts w:cs="Book Antiqua"/>
-          <w:sz w:val="24"/>
-        </w:rPr>
-      </w:pPr>
-    </w:p>
-    <w:p>
-      <w:pPr>
-        <w:pStyle w:val="BodyText"/>
-        <w:rPr>
-          <w:rFonts w:cs="Book Antiqua"/>
-          <w:sz w:val="24"/>
-        </w:rPr>
-      </w:pPr>
     </w:p>
     <w:p>
       <w:pPr>
@@ -4969,7 +5344,23 @@
           <w:rFonts w:cs="Book Antiqua"/>
           <w:sz w:val="24"/>
         </w:rPr>
-        <w:t xml:space="preserve"> (Algorithms Team), Intellifusion, China (Summer 2017)</w:t>
+        <w:t xml:space="preserve"> (Algorithms Team), </w:t>
+      </w:r>
+      <w:proofErr w:type="spellStart"/>
+      <w:r>
+        <w:rPr>
+          <w:rFonts w:cs="Book Antiqua"/>
+          <w:sz w:val="24"/>
+        </w:rPr>
+        <w:t>Intellifusion</w:t>
+      </w:r>
+      <w:proofErr w:type="spellEnd"/>
+      <w:r>
+        <w:rPr>
+          <w:rFonts w:cs="Book Antiqua"/>
+          <w:sz w:val="24"/>
+        </w:rPr>
+        <w:t>, China (Summer 2017)</w:t>
       </w:r>
     </w:p>
     <w:p>
@@ -5272,7 +5663,23 @@
           <w:rFonts w:cs="Book Antiqua"/>
           <w:sz w:val="24"/>
         </w:rPr>
-        <w:t>Embedded Systems &amp; IoT, Eduvance (Summer 2016)</w:t>
+        <w:t xml:space="preserve">Embedded Systems &amp; IoT, </w:t>
+      </w:r>
+      <w:proofErr w:type="spellStart"/>
+      <w:r>
+        <w:rPr>
+          <w:rFonts w:cs="Book Antiqua"/>
+          <w:sz w:val="24"/>
+        </w:rPr>
+        <w:t>Eduvance</w:t>
+      </w:r>
+      <w:proofErr w:type="spellEnd"/>
+      <w:r>
+        <w:rPr>
+          <w:rFonts w:cs="Book Antiqua"/>
+          <w:sz w:val="24"/>
+        </w:rPr>
+        <w:t xml:space="preserve"> (Summer 2016)</w:t>
       </w:r>
     </w:p>
     <w:p>
@@ -5295,12 +5702,22 @@
           <w:sz w:val="28"/>
         </w:rPr>
       </w:pPr>
+      <w:proofErr w:type="spellStart"/>
       <w:r>
         <w:rPr>
           <w:color w:val="44546A" w:themeColor="text2"/>
           <w:sz w:val="28"/>
         </w:rPr>
-        <w:t>Honours &amp; Awards</w:t>
+        <w:lastRenderedPageBreak/>
+        <w:t>Honours</w:t>
+      </w:r>
+      <w:proofErr w:type="spellEnd"/>
+      <w:r>
+        <w:rPr>
+          <w:color w:val="44546A" w:themeColor="text2"/>
+          <w:sz w:val="28"/>
+        </w:rPr>
+        <w:t xml:space="preserve"> &amp; Awards</w:t>
       </w:r>
     </w:p>
     <w:p>
@@ -5559,7 +5976,6 @@
           <w:rFonts w:cs="Book Antiqua"/>
           <w:sz w:val="24"/>
         </w:rPr>
-        <w:lastRenderedPageBreak/>
         <w:t>COSYNE Presenters Travel Award, 2023.</w:t>
       </w:r>
     </w:p>
@@ -5652,7 +6068,35 @@
           <w:rFonts w:cs="Book Antiqua"/>
           <w:sz w:val="24"/>
         </w:rPr>
-        <w:t>Winner (Technical Track) – Hacklytics, Data Science at Georgia Tech, 2019</w:t>
+        <w:t>Best Poster –</w:t>
+      </w:r>
+      <w:r>
+        <w:rPr>
+          <w:rFonts w:cs="Book Antiqua"/>
+          <w:sz w:val="24"/>
+        </w:rPr>
+        <w:t xml:space="preserve"> </w:t>
+      </w:r>
+      <w:r>
+        <w:rPr>
+          <w:rFonts w:cs="Book Antiqua"/>
+          <w:sz w:val="24"/>
+        </w:rPr>
+        <w:t>Frontiers</w:t>
+      </w:r>
+      <w:r>
+        <w:rPr>
+          <w:rFonts w:cs="Book Antiqua"/>
+          <w:sz w:val="24"/>
+        </w:rPr>
+        <w:t xml:space="preserve"> in Science Conference and Symposium (Intelligence)</w:t>
+      </w:r>
+      <w:r>
+        <w:rPr>
+          <w:rFonts w:cs="Book Antiqua"/>
+          <w:sz w:val="24"/>
+        </w:rPr>
+        <w:t>, Georgia Tech, 2025</w:t>
       </w:r>
     </w:p>
     <w:p>
@@ -5672,7 +6116,23 @@
           <w:rFonts w:cs="Book Antiqua"/>
           <w:sz w:val="24"/>
         </w:rPr>
-        <w:t>Winner (Best Project) – AI/ML for Social Good Hackathon at Georgia Tech, 2018</w:t>
+        <w:t xml:space="preserve">Winner (Technical Track) – </w:t>
+      </w:r>
+      <w:proofErr w:type="spellStart"/>
+      <w:r>
+        <w:rPr>
+          <w:rFonts w:cs="Book Antiqua"/>
+          <w:sz w:val="24"/>
+        </w:rPr>
+        <w:t>Hacklytics</w:t>
+      </w:r>
+      <w:proofErr w:type="spellEnd"/>
+      <w:r>
+        <w:rPr>
+          <w:rFonts w:cs="Book Antiqua"/>
+          <w:sz w:val="24"/>
+        </w:rPr>
+        <w:t>, Data Science at Georgia Tech, 2019</w:t>
       </w:r>
     </w:p>
     <w:p>
@@ -5692,7 +6152,43 @@
           <w:rFonts w:cs="Book Antiqua"/>
           <w:sz w:val="24"/>
         </w:rPr>
-        <w:t>Gold Award - IEEE UBTech-Education Robotics Design Challenge, 2017</w:t>
+        <w:t>Winner (Best Project) – AI/ML for Social Good Hackathon at Georgia Tech, 2018</w:t>
+      </w:r>
+    </w:p>
+    <w:p>
+      <w:pPr>
+        <w:pStyle w:val="BodyText"/>
+        <w:numPr>
+          <w:ilvl w:val="0"/>
+          <w:numId w:val="14"/>
+        </w:numPr>
+        <w:rPr>
+          <w:rFonts w:cs="Book Antiqua"/>
+          <w:sz w:val="24"/>
+        </w:rPr>
+      </w:pPr>
+      <w:r>
+        <w:rPr>
+          <w:rFonts w:cs="Book Antiqua"/>
+          <w:sz w:val="24"/>
+        </w:rPr>
+        <w:t xml:space="preserve">Gold Award - IEEE </w:t>
+      </w:r>
+      <w:proofErr w:type="spellStart"/>
+      <w:r>
+        <w:rPr>
+          <w:rFonts w:cs="Book Antiqua"/>
+          <w:sz w:val="24"/>
+        </w:rPr>
+        <w:t>UBTech</w:t>
+      </w:r>
+      <w:proofErr w:type="spellEnd"/>
+      <w:r>
+        <w:rPr>
+          <w:rFonts w:cs="Book Antiqua"/>
+          <w:sz w:val="24"/>
+        </w:rPr>
+        <w:t>-Education Robotics Design Challenge, 2017</w:t>
       </w:r>
     </w:p>
     <w:p>
@@ -5946,7 +6442,25 @@
           <w:bCs/>
           <w:sz w:val="24"/>
         </w:rPr>
-        <w:t xml:space="preserve">Topological Data Analysis and Beyond (NeurIPS 2020), </w:t>
+        <w:t>Topological Data Analysis and Beyond (</w:t>
+      </w:r>
+      <w:proofErr w:type="spellStart"/>
+      <w:r>
+        <w:rPr>
+          <w:rFonts w:cs="Book Antiqua"/>
+          <w:bCs/>
+          <w:sz w:val="24"/>
+        </w:rPr>
+        <w:t>NeurIPS</w:t>
+      </w:r>
+      <w:proofErr w:type="spellEnd"/>
+      <w:r>
+        <w:rPr>
+          <w:rFonts w:cs="Book Antiqua"/>
+          <w:bCs/>
+          <w:sz w:val="24"/>
+        </w:rPr>
+        <w:t xml:space="preserve"> 2020), </w:t>
       </w:r>
       <w:r>
         <w:rPr>
@@ -6038,13 +6552,23 @@
         </w:rPr>
         <w:t xml:space="preserve">Other: </w:t>
       </w:r>
-      <w:r>
-        <w:rPr>
-          <w:rFonts w:cs="Book Antiqua"/>
-          <w:bCs/>
-          <w:sz w:val="24"/>
-        </w:rPr>
-        <w:t>Neuromatch Academy 2020</w:t>
+      <w:proofErr w:type="spellStart"/>
+      <w:r>
+        <w:rPr>
+          <w:rFonts w:cs="Book Antiqua"/>
+          <w:bCs/>
+          <w:sz w:val="24"/>
+        </w:rPr>
+        <w:t>Neuromatch</w:t>
+      </w:r>
+      <w:proofErr w:type="spellEnd"/>
+      <w:r>
+        <w:rPr>
+          <w:rFonts w:cs="Book Antiqua"/>
+          <w:bCs/>
+          <w:sz w:val="24"/>
+        </w:rPr>
+        <w:t xml:space="preserve"> Academy 2020</w:t>
       </w:r>
       <w:r>
         <w:rPr>
@@ -6462,6 +6986,7 @@
         </w:rPr>
         <w:t xml:space="preserve">Banach Center – </w:t>
       </w:r>
+      <w:proofErr w:type="spellStart"/>
       <w:r>
         <w:rPr>
           <w:rFonts w:cs="Book Antiqua"/>
@@ -6474,7 +6999,15 @@
           <w:rFonts w:cs="Book Antiqua"/>
           <w:sz w:val="24"/>
         </w:rPr>
-        <w:t>berwolfach Graduate Semi</w:t>
+        <w:t>berwolfach</w:t>
+      </w:r>
+      <w:proofErr w:type="spellEnd"/>
+      <w:r>
+        <w:rPr>
+          <w:rFonts w:cs="Book Antiqua"/>
+          <w:sz w:val="24"/>
+        </w:rPr>
+        <w:t xml:space="preserve"> Graduate Semi</w:t>
       </w:r>
       <w:r>
         <w:rPr>
@@ -8226,6 +8759,119 @@
     </w:lvl>
   </w:abstractNum>
   <w:abstractNum w:abstractNumId="13" w15:restartNumberingAfterBreak="0">
+    <w:nsid w:val="63D47BFB"/>
+    <w:multiLevelType w:val="hybridMultilevel"/>
+    <w:tmpl w:val="6B5C4940"/>
+    <w:lvl w:ilvl="0" w:tplc="04090005">
+      <w:start w:val="1"/>
+      <w:numFmt w:val="bullet"/>
+      <w:lvlText w:val=""/>
+      <w:lvlJc w:val="left"/>
+      <w:pPr>
+        <w:ind w:left="720" w:hanging="360"/>
+      </w:pPr>
+      <w:rPr>
+        <w:rFonts w:ascii="Wingdings" w:hAnsi="Wingdings" w:hint="default"/>
+      </w:rPr>
+    </w:lvl>
+    <w:lvl w:ilvl="1" w:tplc="04090003" w:tentative="1">
+      <w:start w:val="1"/>
+      <w:numFmt w:val="bullet"/>
+      <w:lvlText w:val="o"/>
+      <w:lvlJc w:val="left"/>
+      <w:pPr>
+        <w:ind w:left="1440" w:hanging="360"/>
+      </w:pPr>
+      <w:rPr>
+        <w:rFonts w:ascii="Courier New" w:hAnsi="Courier New" w:cs="Courier New" w:hint="default"/>
+      </w:rPr>
+    </w:lvl>
+    <w:lvl w:ilvl="2" w:tplc="04090005" w:tentative="1">
+      <w:start w:val="1"/>
+      <w:numFmt w:val="bullet"/>
+      <w:lvlText w:val=""/>
+      <w:lvlJc w:val="left"/>
+      <w:pPr>
+        <w:ind w:left="2160" w:hanging="360"/>
+      </w:pPr>
+      <w:rPr>
+        <w:rFonts w:ascii="Wingdings" w:hAnsi="Wingdings" w:hint="default"/>
+      </w:rPr>
+    </w:lvl>
+    <w:lvl w:ilvl="3" w:tplc="04090001" w:tentative="1">
+      <w:start w:val="1"/>
+      <w:numFmt w:val="bullet"/>
+      <w:lvlText w:val=""/>
+      <w:lvlJc w:val="left"/>
+      <w:pPr>
+        <w:ind w:left="2880" w:hanging="360"/>
+      </w:pPr>
+      <w:rPr>
+        <w:rFonts w:ascii="Symbol" w:hAnsi="Symbol" w:hint="default"/>
+      </w:rPr>
+    </w:lvl>
+    <w:lvl w:ilvl="4" w:tplc="04090003" w:tentative="1">
+      <w:start w:val="1"/>
+      <w:numFmt w:val="bullet"/>
+      <w:lvlText w:val="o"/>
+      <w:lvlJc w:val="left"/>
+      <w:pPr>
+        <w:ind w:left="3600" w:hanging="360"/>
+      </w:pPr>
+      <w:rPr>
+        <w:rFonts w:ascii="Courier New" w:hAnsi="Courier New" w:cs="Courier New" w:hint="default"/>
+      </w:rPr>
+    </w:lvl>
+    <w:lvl w:ilvl="5" w:tplc="04090005" w:tentative="1">
+      <w:start w:val="1"/>
+      <w:numFmt w:val="bullet"/>
+      <w:lvlText w:val=""/>
+      <w:lvlJc w:val="left"/>
+      <w:pPr>
+        <w:ind w:left="4320" w:hanging="360"/>
+      </w:pPr>
+      <w:rPr>
+        <w:rFonts w:ascii="Wingdings" w:hAnsi="Wingdings" w:hint="default"/>
+      </w:rPr>
+    </w:lvl>
+    <w:lvl w:ilvl="6" w:tplc="04090001" w:tentative="1">
+      <w:start w:val="1"/>
+      <w:numFmt w:val="bullet"/>
+      <w:lvlText w:val=""/>
+      <w:lvlJc w:val="left"/>
+      <w:pPr>
+        <w:ind w:left="5040" w:hanging="360"/>
+      </w:pPr>
+      <w:rPr>
+        <w:rFonts w:ascii="Symbol" w:hAnsi="Symbol" w:hint="default"/>
+      </w:rPr>
+    </w:lvl>
+    <w:lvl w:ilvl="7" w:tplc="04090003" w:tentative="1">
+      <w:start w:val="1"/>
+      <w:numFmt w:val="bullet"/>
+      <w:lvlText w:val="o"/>
+      <w:lvlJc w:val="left"/>
+      <w:pPr>
+        <w:ind w:left="5760" w:hanging="360"/>
+      </w:pPr>
+      <w:rPr>
+        <w:rFonts w:ascii="Courier New" w:hAnsi="Courier New" w:cs="Courier New" w:hint="default"/>
+      </w:rPr>
+    </w:lvl>
+    <w:lvl w:ilvl="8" w:tplc="04090005" w:tentative="1">
+      <w:start w:val="1"/>
+      <w:numFmt w:val="bullet"/>
+      <w:lvlText w:val=""/>
+      <w:lvlJc w:val="left"/>
+      <w:pPr>
+        <w:ind w:left="6480" w:hanging="360"/>
+      </w:pPr>
+      <w:rPr>
+        <w:rFonts w:ascii="Wingdings" w:hAnsi="Wingdings" w:hint="default"/>
+      </w:rPr>
+    </w:lvl>
+  </w:abstractNum>
+  <w:abstractNum w:abstractNumId="14" w15:restartNumberingAfterBreak="0">
     <w:nsid w:val="66C97A33"/>
     <w:multiLevelType w:val="hybridMultilevel"/>
     <w:tmpl w:val="2A0C758C"/>
@@ -8340,7 +8986,7 @@
       </w:rPr>
     </w:lvl>
   </w:abstractNum>
-  <w:abstractNum w:abstractNumId="14" w15:restartNumberingAfterBreak="0">
+  <w:abstractNum w:abstractNumId="15" w15:restartNumberingAfterBreak="0">
     <w:nsid w:val="66D24114"/>
     <w:multiLevelType w:val="hybridMultilevel"/>
     <w:tmpl w:val="B066B5D8"/>
@@ -8453,7 +9099,7 @@
       </w:rPr>
     </w:lvl>
   </w:abstractNum>
-  <w:abstractNum w:abstractNumId="15" w15:restartNumberingAfterBreak="0">
+  <w:abstractNum w:abstractNumId="16" w15:restartNumberingAfterBreak="0">
     <w:nsid w:val="676F481D"/>
     <w:multiLevelType w:val="hybridMultilevel"/>
     <w:tmpl w:val="9EB03A9C"/>
@@ -8566,7 +9212,7 @@
       </w:rPr>
     </w:lvl>
   </w:abstractNum>
-  <w:abstractNum w:abstractNumId="16" w15:restartNumberingAfterBreak="0">
+  <w:abstractNum w:abstractNumId="17" w15:restartNumberingAfterBreak="0">
     <w:nsid w:val="69C15B80"/>
     <w:multiLevelType w:val="hybridMultilevel"/>
     <w:tmpl w:val="8EC0DDA4"/>
@@ -8678,7 +9324,7 @@
       </w:rPr>
     </w:lvl>
   </w:abstractNum>
-  <w:abstractNum w:abstractNumId="17" w15:restartNumberingAfterBreak="0">
+  <w:abstractNum w:abstractNumId="18" w15:restartNumberingAfterBreak="0">
     <w:nsid w:val="6C1A66E4"/>
     <w:multiLevelType w:val="hybridMultilevel"/>
     <w:tmpl w:val="A0A09084"/>
@@ -8797,7 +9443,7 @@
     <w:abstractNumId w:val="4"/>
   </w:num>
   <w:num w:numId="3" w16cid:durableId="1023944119">
-    <w:abstractNumId w:val="15"/>
+    <w:abstractNumId w:val="16"/>
   </w:num>
   <w:num w:numId="4" w16cid:durableId="605963669">
     <w:abstractNumId w:val="2"/>
@@ -8809,10 +9455,10 @@
     <w:abstractNumId w:val="11"/>
   </w:num>
   <w:num w:numId="7" w16cid:durableId="1475179105">
-    <w:abstractNumId w:val="14"/>
+    <w:abstractNumId w:val="15"/>
   </w:num>
   <w:num w:numId="8" w16cid:durableId="1672218175">
-    <w:abstractNumId w:val="13"/>
+    <w:abstractNumId w:val="14"/>
   </w:num>
   <w:num w:numId="9" w16cid:durableId="1913730818">
     <w:abstractNumId w:val="1"/>
@@ -8827,13 +9473,13 @@
     <w:abstractNumId w:val="11"/>
   </w:num>
   <w:num w:numId="13" w16cid:durableId="1352682694">
-    <w:abstractNumId w:val="14"/>
+    <w:abstractNumId w:val="15"/>
   </w:num>
   <w:num w:numId="14" w16cid:durableId="1217544391">
     <w:abstractNumId w:val="5"/>
   </w:num>
   <w:num w:numId="15" w16cid:durableId="349530962">
-    <w:abstractNumId w:val="13"/>
+    <w:abstractNumId w:val="14"/>
   </w:num>
   <w:num w:numId="16" w16cid:durableId="247732868">
     <w:abstractNumId w:val="2"/>
@@ -8845,7 +9491,7 @@
     <w:abstractNumId w:val="7"/>
   </w:num>
   <w:num w:numId="19" w16cid:durableId="2130662705">
-    <w:abstractNumId w:val="16"/>
+    <w:abstractNumId w:val="17"/>
   </w:num>
   <w:num w:numId="20" w16cid:durableId="1126240179">
     <w:abstractNumId w:val="9"/>
@@ -8854,13 +9500,16 @@
     <w:abstractNumId w:val="0"/>
   </w:num>
   <w:num w:numId="22" w16cid:durableId="38675844">
-    <w:abstractNumId w:val="17"/>
+    <w:abstractNumId w:val="18"/>
   </w:num>
   <w:num w:numId="23" w16cid:durableId="537163599">
     <w:abstractNumId w:val="10"/>
   </w:num>
   <w:num w:numId="24" w16cid:durableId="1803037826">
     <w:abstractNumId w:val="3"/>
+  </w:num>
+  <w:num w:numId="25" w16cid:durableId="1183088424">
+    <w:abstractNumId w:val="13"/>
   </w:num>
 </w:numbering>
 </file>
@@ -9326,7 +9975,6 @@
   <w:style w:type="character" w:default="1" w:styleId="DefaultParagraphFont">
     <w:name w:val="Default Paragraph Font"/>
     <w:uiPriority w:val="1"/>
-    <w:semiHidden/>
     <w:unhideWhenUsed/>
   </w:style>
   <w:style w:type="table" w:default="1" w:styleId="TableNormal">

</xml_diff>